<commit_message>
adding some prefinal documents
</commit_message>
<xml_diff>
--- a/Project/Wasfi_Momen_MA_Thesis.docx
+++ b/Project/Wasfi_Momen_MA_Thesis.docx
@@ -191,33 +191,31 @@
         <w:rPr>
           <w:szCs w:val="24"/>
         </w:rPr>
-        <w:t xml:space="preserve">As the role of privacy becomes more established in research, new questions and implementations trickle into the Distributed Control Systems (DCS) space focusing on privacy-preserving tools. </w:t>
-      </w:r>
-      <w:proofErr w:type="gramStart"/>
-      <w:r>
-        <w:rPr>
-          <w:szCs w:val="24"/>
-        </w:rPr>
-        <w:t>In the near future</w:t>
-      </w:r>
-      <w:proofErr w:type="gramEnd"/>
-      <w:r>
-        <w:rPr>
-          <w:szCs w:val="24"/>
-        </w:rPr>
-        <w:t>, standards will have to include measures to protect the privacy of various objects, people, and systems in DCS plants. Building a privacy framework capable of meeting the needs of DCS applications and compatible with current standards to protect against intellectual theft and sabotage is the primary aspect for DCS. By identifying the lack of privacy protections in the current standards, detailing requirements for the privacy, and proposing suitable technologies we can provide guidelines for the next set of standards for DCS protections.</w:t>
-      </w:r>
-    </w:p>
-    <w:p>
-      <w:pPr>
-        <w:pStyle w:val="NoSpacing"/>
-        <w:spacing w:line="480" w:lineRule="auto"/>
-        <w:ind w:left="720" w:hanging="720"/>
+        <w:t>As the role of privacy becomes established in research, new questions and implementations focusing on privacy-preserving tools trickle into the Distributed Control Systems (DCS) space.</w:t>
+      </w:r>
+      <w:r>
+        <w:rPr>
+          <w:szCs w:val="24"/>
+        </w:rPr>
+        <w:t xml:space="preserve"> </w:t>
+      </w:r>
+      <w:r>
+        <w:rPr>
+          <w:szCs w:val="24"/>
+        </w:rPr>
+        <w:t>In the near future, standards will have to include measures to protect the privacy of various objects, people, and systems in DCS plants. The primary concern now is to protect against intellectual theft and sabotage by building a privacy framework capable of meeting the needs of DCS applications and compatible with current standards. By identifying the lack of privacy protections in the current standards, acknowledging requirements for business needs, and proposing suitable technologies, we provide recommendations for the next set of standards protecting DCS.</w:t>
+      </w:r>
+    </w:p>
+    <w:p>
+      <w:pPr>
+        <w:ind w:firstLine="0"/>
         <w:rPr>
           <w:szCs w:val="24"/>
           <w:highlight w:val="yellow"/>
         </w:rPr>
       </w:pPr>
+      <w:bookmarkStart w:id="0" w:name="_GoBack"/>
+      <w:bookmarkEnd w:id="0"/>
       <w:r>
         <w:rPr>
           <w:szCs w:val="24"/>
@@ -1459,8 +1457,8 @@
           <w:szCs w:val="24"/>
         </w:rPr>
       </w:pPr>
-      <w:bookmarkStart w:id="0" w:name="_Toc238610710"/>
-      <w:bookmarkStart w:id="1" w:name="_Toc238627073"/>
+      <w:bookmarkStart w:id="1" w:name="_Toc238610710"/>
+      <w:bookmarkStart w:id="2" w:name="_Toc238627073"/>
       <w:r>
         <w:rPr>
           <w:b/>
@@ -1469,8 +1467,8 @@
         <w:lastRenderedPageBreak/>
         <w:t>DEDICATION</w:t>
       </w:r>
-      <w:bookmarkEnd w:id="0"/>
       <w:bookmarkEnd w:id="1"/>
+      <w:bookmarkEnd w:id="2"/>
     </w:p>
     <w:p>
       <w:pPr>
@@ -1505,43 +1503,7 @@
           <w:iCs/>
           <w:szCs w:val="24"/>
         </w:rPr>
-        <w:t>I dedicate this work to my father (Abdul Momen), my mother (</w:t>
-      </w:r>
-      <w:proofErr w:type="spellStart"/>
-      <w:r>
-        <w:rPr>
-          <w:i/>
-          <w:iCs/>
-          <w:szCs w:val="24"/>
-        </w:rPr>
-        <w:t>Masuma</w:t>
-      </w:r>
-      <w:proofErr w:type="spellEnd"/>
-      <w:r>
-        <w:rPr>
-          <w:i/>
-          <w:iCs/>
-          <w:szCs w:val="24"/>
-        </w:rPr>
-        <w:t xml:space="preserve"> Momen), and my sister (</w:t>
-      </w:r>
-      <w:proofErr w:type="spellStart"/>
-      <w:r>
-        <w:rPr>
-          <w:i/>
-          <w:iCs/>
-          <w:szCs w:val="24"/>
-        </w:rPr>
-        <w:t>Akeafa</w:t>
-      </w:r>
-      <w:proofErr w:type="spellEnd"/>
-      <w:r>
-        <w:rPr>
-          <w:i/>
-          <w:iCs/>
-          <w:szCs w:val="24"/>
-        </w:rPr>
-        <w:t xml:space="preserve"> Momen). Without their help and support, my journey at Georgia State University would have never even begun. </w:t>
+        <w:t xml:space="preserve">I dedicate this work to my father (Abdul Momen), my mother (Masuma Momen), and my sister (Akeafa Momen). Without their help and support, my journey at Georgia State University would have never even begun. </w:t>
       </w:r>
     </w:p>
     <w:p>
@@ -1576,7 +1538,7 @@
           <w:szCs w:val="24"/>
         </w:rPr>
       </w:pPr>
-      <w:bookmarkStart w:id="2" w:name="_Toc13737248"/>
+      <w:bookmarkStart w:id="3" w:name="_Toc13737248"/>
       <w:r>
         <w:rPr>
           <w:szCs w:val="24"/>
@@ -1584,7 +1546,7 @@
         <w:lastRenderedPageBreak/>
         <w:t>ACKNOWLEDGEMENTS</w:t>
       </w:r>
-      <w:bookmarkEnd w:id="2"/>
+      <w:bookmarkEnd w:id="3"/>
     </w:p>
     <w:p>
       <w:pPr>
@@ -3424,7 +3386,7 @@
           <w:szCs w:val="24"/>
         </w:rPr>
       </w:pPr>
-      <w:bookmarkStart w:id="3" w:name="_Toc13737249"/>
+      <w:bookmarkStart w:id="4" w:name="_Toc13737249"/>
       <w:r>
         <w:rPr>
           <w:szCs w:val="24"/>
@@ -3432,7 +3394,7 @@
         <w:lastRenderedPageBreak/>
         <w:t>LIST OF TABLES</w:t>
       </w:r>
-      <w:bookmarkEnd w:id="3"/>
+      <w:bookmarkEnd w:id="4"/>
     </w:p>
     <w:p>
       <w:pPr>
@@ -3593,8 +3555,6 @@
       <w:r>
         <w:fldChar w:fldCharType="end"/>
       </w:r>
-      <w:commentRangeStart w:id="4"/>
-      <w:commentRangeEnd w:id="4"/>
       <w:r>
         <w:rPr>
           <w:szCs w:val="24"/>
@@ -4207,21 +4167,7 @@
         <w:rPr>
           <w:szCs w:val="24"/>
         </w:rPr>
-        <w:t xml:space="preserve">The scenario above is exactly what happened to a plant in Morgan County, Alabama owned by Toray Industries. The plant in question produced military-grade carbon fiber that is put on watch-lists for export by the United States to prevent terrorists and foreign entities from reverse engineering and selling copies. The Yokogawa data historian, </w:t>
-      </w:r>
-      <w:proofErr w:type="spellStart"/>
-      <w:r>
-        <w:rPr>
-          <w:szCs w:val="24"/>
-        </w:rPr>
-        <w:t>Exaquantum</w:t>
-      </w:r>
-      <w:proofErr w:type="spellEnd"/>
-      <w:r>
-        <w:rPr>
-          <w:szCs w:val="24"/>
-        </w:rPr>
-        <w:t xml:space="preserve">, used on the plant had </w:t>
+        <w:t xml:space="preserve">The scenario above is exactly what happened to a plant in Morgan County, Alabama owned by Toray Industries. The plant in question produced military-grade carbon fiber that is put on watch-lists for export by the United States to prevent terrorists and foreign entities from reverse engineering and selling copies. The Yokogawa data historian, Exaquantum, used on the plant had </w:t>
       </w:r>
       <w:r>
         <w:rPr>
@@ -4242,43 +4188,7 @@
         <w:rPr>
           <w:szCs w:val="24"/>
         </w:rPr>
-        <w:t xml:space="preserve">The Toray plant gives an example of information espionage in the DCS field today. Software vulnerabilities will be </w:t>
-      </w:r>
-      <w:proofErr w:type="gramStart"/>
-      <w:r>
-        <w:rPr>
-          <w:szCs w:val="24"/>
-        </w:rPr>
-        <w:t>abundant, but</w:t>
-      </w:r>
-      <w:proofErr w:type="gramEnd"/>
-      <w:r>
-        <w:rPr>
-          <w:szCs w:val="24"/>
-        </w:rPr>
-        <w:t xml:space="preserve"> managed with the adoption of reportable notices like ICS-CERT and improving technologies. However, the data retained in these systems will exponentially grow in the future. Research into the security of DCS environments are still in the early stages of development and have yet to touch on the topic of \</w:t>
-      </w:r>
-      <w:proofErr w:type="spellStart"/>
-      <w:proofErr w:type="gramStart"/>
-      <w:r>
-        <w:rPr>
-          <w:szCs w:val="24"/>
-        </w:rPr>
-        <w:t>textit</w:t>
-      </w:r>
-      <w:proofErr w:type="spellEnd"/>
-      <w:r>
-        <w:rPr>
-          <w:szCs w:val="24"/>
-        </w:rPr>
-        <w:t>{</w:t>
-      </w:r>
-      <w:proofErr w:type="gramEnd"/>
-      <w:r>
-        <w:rPr>
-          <w:szCs w:val="24"/>
-        </w:rPr>
-        <w:t>data privacy}. Soon, the past standards such as</w:t>
+        <w:t>The Toray plant gives an example of information espionage in the DCS field today. Software vulnerabilities will be abundant, but managed with the adoption of reportable notices like ICS-CERT and improving technologies. However, the data retained in these systems will exponentially grow in the future. Research into the security of DCS environments are still in the early stages of development and have yet to touch on the topic of \textit{data privacy}. Soon, the past standards such as</w:t>
       </w:r>
     </w:p>
     <w:p>
@@ -4411,14 +4321,27 @@
       <w:r>
         <w:t xml:space="preserve">Figure </w:t>
       </w:r>
-      <w:fldSimple w:instr=" SEQ Figure \* ARABIC ">
-        <w:r>
-          <w:rPr>
-            <w:noProof/>
-          </w:rPr>
-          <w:t>1</w:t>
-        </w:r>
-      </w:fldSimple>
+      <w:r>
+        <w:fldChar w:fldCharType="begin"/>
+      </w:r>
+      <w:r>
+        <w:instrText xml:space="preserve"> SEQ Figure \* ARABIC </w:instrText>
+      </w:r>
+      <w:r>
+        <w:fldChar w:fldCharType="separate"/>
+      </w:r>
+      <w:r>
+        <w:rPr>
+          <w:noProof/>
+        </w:rPr>
+        <w:t>1</w:t>
+      </w:r>
+      <w:r>
+        <w:rPr>
+          <w:noProof/>
+        </w:rPr>
+        <w:fldChar w:fldCharType="end"/>
+      </w:r>
       <w:r>
         <w:t xml:space="preserve"> Purdue Hierarchy Model</w:t>
       </w:r>
@@ -4745,14 +4668,27 @@
       <w:r>
         <w:t xml:space="preserve">Table </w:t>
       </w:r>
-      <w:fldSimple w:instr=" SEQ Table \* ARABIC ">
-        <w:r>
-          <w:rPr>
-            <w:noProof/>
-          </w:rPr>
-          <w:t>1</w:t>
-        </w:r>
-      </w:fldSimple>
+      <w:r>
+        <w:fldChar w:fldCharType="begin"/>
+      </w:r>
+      <w:r>
+        <w:instrText xml:space="preserve"> SEQ Table \* ARABIC </w:instrText>
+      </w:r>
+      <w:r>
+        <w:fldChar w:fldCharType="separate"/>
+      </w:r>
+      <w:r>
+        <w:rPr>
+          <w:noProof/>
+        </w:rPr>
+        <w:t>1</w:t>
+      </w:r>
+      <w:r>
+        <w:rPr>
+          <w:noProof/>
+        </w:rPr>
+        <w:fldChar w:fldCharType="end"/>
+      </w:r>
       <w:r>
         <w:t xml:space="preserve"> Standards of DCS Security and Privacy</w:t>
       </w:r>
@@ -4862,15 +4798,7 @@
         <w:t>d</w:t>
       </w:r>
       <w:r>
-        <w:t xml:space="preserve">ata layer. This is due in part to the reduced, manageable scope of relating privacy to individual persons mentioned in references by NIST SP 800-82. However, today's research and technology </w:t>
-      </w:r>
-      <w:proofErr w:type="gramStart"/>
-      <w:r>
-        <w:t>requires</w:t>
-      </w:r>
-      <w:proofErr w:type="gramEnd"/>
-      <w:r>
-        <w:t xml:space="preserve"> an expansion of this scope from individual persons to machines and systems within a DCS as well. While the control layer was the best place to protect the human interface of DCS, the data layer will be the place where privacy is protected for machines.</w:t>
+        <w:t>ata layer. This is due in part to the reduced, manageable scope of relating privacy to individual persons mentioned in references by NIST SP 800-82. However, today's research and technology requires an expansion of this scope from individual persons to machines and systems within a DCS as well. While the control layer was the best place to protect the human interface of DCS, the data layer will be the place where privacy is protected for machines.</w:t>
       </w:r>
     </w:p>
     <w:p>
@@ -4878,15 +4806,7 @@
         <w:ind w:firstLine="576"/>
       </w:pPr>
       <w:r>
-        <w:t xml:space="preserve">While the philosophical, legal, and social questions and theories surrounding the nature of privacy are outside of the scope of this paper, DCS requires a model </w:t>
-      </w:r>
-      <w:proofErr w:type="gramStart"/>
-      <w:r>
-        <w:t>similar to</w:t>
-      </w:r>
-      <w:proofErr w:type="gramEnd"/>
-      <w:r>
-        <w:t xml:space="preserve"> IEC 62443/ISA99's Purdue Hierarchy Model in order to organize the methodology and tools for privacy protections. Separation of different principles with respect to the control and data layers is important for standard recommendations to protect privacy.</w:t>
+        <w:t>While the philosophical, legal, and social questions and theories surrounding the nature of privacy are outside of the scope of this paper, DCS requires a model similar to IEC 62443/ISA99's Purdue Hierarchy Model in order to organize the methodology and tools for privacy protections. Separation of different principles with respect to the control and data layers is important for standard recommendations to protect privacy.</w:t>
       </w:r>
     </w:p>
     <w:p>
@@ -4909,21 +4829,7 @@
         <w:rPr>
           <w:szCs w:val="24"/>
         </w:rPr>
-        <w:t>In past research, DCS security is based on the fundamental security principles of confidentiality, integrity, and availability. In 1988, these principles originated in \</w:t>
-      </w:r>
-      <w:proofErr w:type="gramStart"/>
-      <w:r>
-        <w:rPr>
-          <w:szCs w:val="24"/>
-        </w:rPr>
-        <w:t>cite{</w:t>
-      </w:r>
-      <w:proofErr w:type="gramEnd"/>
-      <w:r>
-        <w:rPr>
-          <w:szCs w:val="24"/>
-        </w:rPr>
-        <w:t xml:space="preserve">Pfleeger_1988_ciainception} as the CIA triad which dominates computer security research and education today. Within a DCS, each of these principles relate to physical computers and trust relationships in both the standards and in operation. \cite{kisner_2010_oakridge} provides a comprehensive overview of the security principles in control systems and providing mitigation against security attacks based on these principles.  </w:t>
+        <w:t xml:space="preserve">In past research, DCS security is based on the fundamental security principles of confidentiality, integrity, and availability. In 1988, these principles originated in \cite{Pfleeger_1988_ciainception} as the CIA triad which dominates computer security research and education today. Within a DCS, each of these principles relate to physical computers and trust relationships in both the standards and in operation. \cite{kisner_2010_oakridge} provides a comprehensive overview of the security principles in control systems and providing mitigation against security attacks based on these principles.  </w:t>
       </w:r>
     </w:p>
     <w:p>
@@ -4937,21 +4843,7 @@
           <w:szCs w:val="24"/>
         </w:rPr>
         <w:lastRenderedPageBreak/>
-        <w:t xml:space="preserve">As research into privacy for computers continues to grow, there is still a need to define privacy as it relates to other concepts like security and policy. While the nature of privacy can be questioned, it is clear it represents a different field of information assurance separate from security. Luckily, two years after the development of the CIA triad, \cite{mccumber_1991_megacites} presented the </w:t>
-      </w:r>
-      <w:proofErr w:type="spellStart"/>
-      <w:r>
-        <w:rPr>
-          <w:szCs w:val="24"/>
-        </w:rPr>
-        <w:t>McCumber</w:t>
-      </w:r>
-      <w:proofErr w:type="spellEnd"/>
-      <w:r>
-        <w:rPr>
-          <w:szCs w:val="24"/>
-        </w:rPr>
-        <w:t xml:space="preserve"> Cube to relate the principles of security, privacy, and policy. On one side of the cube the original CIA triad is present, while the principles of privacy are represented as data transmission, storage,</w:t>
+        <w:t>As research into privacy for computers continues to grow, there is still a need to define privacy as it relates to other concepts like security and policy. While the nature of privacy can be questioned, it is clear it represents a different field of information assurance separate from security. Luckily, two years after the development of the CIA triad, \cite{mccumber_1991_megacites} presented the McCumber Cube to relate the principles of security, privacy, and policy. On one side of the cube the original CIA triad is present, while the principles of privacy are represented as data transmission, storage,</w:t>
       </w:r>
       <w:r>
         <w:rPr>
@@ -4989,21 +4881,7 @@
         <w:rPr>
           <w:szCs w:val="24"/>
         </w:rPr>
-        <w:t xml:space="preserve">To be clear, the separation of privacy and security should not be confused as a "zero-sum" scenario where gaining privacy comes at the cost of security or results \cite{cavoukian2009privacy}. Some of tools to be mentioned do have </w:t>
-      </w:r>
-      <w:proofErr w:type="gramStart"/>
-      <w:r>
-        <w:rPr>
-          <w:szCs w:val="24"/>
-        </w:rPr>
-        <w:t>trade-offs, but</w:t>
-      </w:r>
-      <w:proofErr w:type="gramEnd"/>
-      <w:r>
-        <w:rPr>
-          <w:szCs w:val="24"/>
-        </w:rPr>
-        <w:t xml:space="preserve"> should be compatible within a DCS for "real, practical results".</w:t>
+        <w:t>To be clear, the separation of privacy and security should not be confused as a "zero-sum" scenario where gaining privacy comes at the cost of security or results \cite{cavoukian2009privacy}. Some of tools to be mentioned do have trade-offs, but should be compatible within a DCS for "real, practical results".</w:t>
       </w:r>
     </w:p>
     <w:p>
@@ -5083,24 +4961,29 @@
                             <w:r>
                               <w:t xml:space="preserve">Figure </w:t>
                             </w:r>
-                            <w:fldSimple w:instr=" SEQ Figure \* ARABIC ">
-                              <w:r>
-                                <w:rPr>
-                                  <w:noProof/>
-                                </w:rPr>
-                                <w:t>2</w:t>
-                              </w:r>
-                            </w:fldSimple>
                             <w:r>
-                              <w:t xml:space="preserve"> The </w:t>
+                              <w:fldChar w:fldCharType="begin"/>
                             </w:r>
-                            <w:proofErr w:type="spellStart"/>
                             <w:r>
-                              <w:t>McCumber</w:t>
+                              <w:instrText xml:space="preserve"> SEQ Figure \* ARABIC </w:instrText>
                             </w:r>
-                            <w:proofErr w:type="spellEnd"/>
                             <w:r>
-                              <w:t xml:space="preserve"> Cube</w:t>
+                              <w:fldChar w:fldCharType="separate"/>
+                            </w:r>
+                            <w:r>
+                              <w:rPr>
+                                <w:noProof/>
+                              </w:rPr>
+                              <w:t>2</w:t>
+                            </w:r>
+                            <w:r>
+                              <w:rPr>
+                                <w:noProof/>
+                              </w:rPr>
+                              <w:fldChar w:fldCharType="end"/>
+                            </w:r>
+                            <w:r>
+                              <w:t xml:space="preserve"> The McCumber Cube</w:t>
                             </w:r>
                             <w:bookmarkEnd w:id="16"/>
                           </w:p>
@@ -5139,24 +5022,29 @@
                       <w:r>
                         <w:t xml:space="preserve">Figure </w:t>
                       </w:r>
-                      <w:fldSimple w:instr=" SEQ Figure \* ARABIC ">
-                        <w:r>
-                          <w:rPr>
-                            <w:noProof/>
-                          </w:rPr>
-                          <w:t>2</w:t>
-                        </w:r>
-                      </w:fldSimple>
                       <w:r>
-                        <w:t xml:space="preserve"> The </w:t>
+                        <w:fldChar w:fldCharType="begin"/>
                       </w:r>
-                      <w:proofErr w:type="spellStart"/>
                       <w:r>
-                        <w:t>McCumber</w:t>
+                        <w:instrText xml:space="preserve"> SEQ Figure \* ARABIC </w:instrText>
                       </w:r>
-                      <w:proofErr w:type="spellEnd"/>
                       <w:r>
-                        <w:t xml:space="preserve"> Cube</w:t>
+                        <w:fldChar w:fldCharType="separate"/>
+                      </w:r>
+                      <w:r>
+                        <w:rPr>
+                          <w:noProof/>
+                        </w:rPr>
+                        <w:t>2</w:t>
+                      </w:r>
+                      <w:r>
+                        <w:rPr>
+                          <w:noProof/>
+                        </w:rPr>
+                        <w:fldChar w:fldCharType="end"/>
+                      </w:r>
+                      <w:r>
+                        <w:t xml:space="preserve"> The McCumber Cube</w:t>
                       </w:r>
                       <w:bookmarkEnd w:id="17"/>
                     </w:p>
@@ -5326,15 +5214,7 @@
         <w:t xml:space="preserve"> </w:t>
       </w:r>
       <w:r>
-        <w:t xml:space="preserve">to spread across all data points. The goal of differential privacy is </w:t>
-      </w:r>
-      <w:proofErr w:type="gramStart"/>
-      <w:r>
-        <w:t>protect</w:t>
-      </w:r>
-      <w:proofErr w:type="gramEnd"/>
-      <w:r>
-        <w:t xml:space="preserve"> individual data points yet disclose enough information that can be used for general conclusions (i.e. utility).</w:t>
+        <w:t>to spread across all data points. The goal of differential privacy is protect individual data points yet disclose enough information that can be used for general conclusions (i.e. utility).</w:t>
       </w:r>
     </w:p>
     <w:p>
@@ -5342,40 +5222,11 @@
         <w:ind w:firstLine="576"/>
       </w:pPr>
       <w:r>
-        <w:t>Many different research papers focusing on differential privacy are within the Smart Grid context. The Smart Grid will process inputs from the \</w:t>
-      </w:r>
-      <w:proofErr w:type="spellStart"/>
-      <w:proofErr w:type="gramStart"/>
-      <w:r>
-        <w:t>textit</w:t>
-      </w:r>
-      <w:proofErr w:type="spellEnd"/>
-      <w:r>
-        <w:t>{</w:t>
-      </w:r>
-      <w:proofErr w:type="gramEnd"/>
-      <w:r>
-        <w:t xml:space="preserve">Advanced Metering Infrastructure (AMI)} of homes and businesses that transmit time-series data on power consumption for </w:t>
+        <w:t xml:space="preserve">Many different research papers focusing on differential privacy are within the Smart Grid context. The Smart Grid will process inputs from the \textit{Advanced Metering Infrastructure (AMI)} of homes and businesses that transmit time-series data on power consumption for </w:t>
       </w:r>
       <w:r>
         <w:lastRenderedPageBreak/>
-        <w:t xml:space="preserve">processing at Level 2. From the power consumption data, decisions will have to made to produce </w:t>
-      </w:r>
-      <w:proofErr w:type="gramStart"/>
-      <w:r>
-        <w:t>more or less power</w:t>
-      </w:r>
-      <w:proofErr w:type="gramEnd"/>
-      <w:r>
-        <w:t xml:space="preserve"> at the physical plant. Therefore, the data processed must include measures of privacy for the individual homes and businesses.  \cite{dong_2018_doeprivacy} explores privacy preservation of solar power generation and\cite{liao_2017_privacyinpower} creates a privacy-preserving protocol to obfuscate queries and receive fine-grained results of power consumption. \cite{</w:t>
-      </w:r>
-      <w:proofErr w:type="spellStart"/>
-      <w:r>
-        <w:t>jawurekprivacy</w:t>
-      </w:r>
-      <w:proofErr w:type="spellEnd"/>
-      <w:r>
-        <w:t xml:space="preserve">} compiles an in-depth view of three privacy-preserving protocols of data minimization. </w:t>
+        <w:t xml:space="preserve">processing at Level 2. From the power consumption data, decisions will have to made to produce more or less power at the physical plant. Therefore, the data processed must include measures of privacy for the individual homes and businesses.  \cite{dong_2018_doeprivacy} explores privacy preservation of solar power generation and\cite{liao_2017_privacyinpower} creates a privacy-preserving protocol to obfuscate queries and receive fine-grained results of power consumption. \cite{jawurekprivacy} compiles an in-depth view of three privacy-preserving protocols of data minimization. </w:t>
       </w:r>
     </w:p>
     <w:p>
@@ -5391,23 +5242,7 @@
         <w:ind w:firstLine="576"/>
       </w:pPr>
       <w:r>
-        <w:t xml:space="preserve"> \cite{huang_2014_differential} provides a general framework to gauge the privacy costs of a DCS with </w:t>
-      </w:r>
-      <w:proofErr w:type="gramStart"/>
-      <w:r>
-        <w:t>a number of</w:t>
-      </w:r>
-      <w:proofErr w:type="gramEnd"/>
-      <w:r>
-        <w:t xml:space="preserve"> agents that practice a differential private protocol. A \</w:t>
-      </w:r>
-      <w:proofErr w:type="spellStart"/>
-      <w:r>
-        <w:t>textit</w:t>
-      </w:r>
-      <w:proofErr w:type="spellEnd"/>
-      <w:r>
-        <w:t>{closed-loop} state model of a DCS is used to see the cost if an agent (i.e. device) can communicate feedback on the state of a process while giving noisy data values and then also determine an agents preferred next state to control the process. Such a framework can be used to verify differential private protocols or algorithms across agents for the purposes of standardization for different industries and data sets.</w:t>
+        <w:t xml:space="preserve"> \cite{huang_2014_differential} provides a general framework to gauge the privacy costs of a DCS with a number of agents that practice a differential private protocol. A \textit{closed-loop} state model of a DCS is used to see the cost if an agent (i.e. device) can communicate feedback on the state of a process while giving noisy data values and then also determine an agents preferred next state to control the process. Such a framework can be used to verify differential private protocols or algorithms across agents for the purposes of standardization for different industries and data sets.</w:t>
       </w:r>
     </w:p>
     <w:p>
@@ -5419,28 +5254,7 @@
       </w:r>
       <w:r>
         <w:tab/>
-        <w:t xml:space="preserve">Unfortunately, differential privacy may not be the solution for every DCS since data points must be manipulated to gain privacy. While this trade-off is controlled by the privacy budget $\epsilon$, not all industries may be able to cope with the loss. For example, in Emerson's </w:t>
-      </w:r>
-      <w:proofErr w:type="spellStart"/>
-      <w:r>
-        <w:t>DeltaV</w:t>
-      </w:r>
-      <w:proofErr w:type="spellEnd"/>
-      <w:r>
-        <w:t xml:space="preserve"> operation there is the \</w:t>
-      </w:r>
-      <w:proofErr w:type="spellStart"/>
-      <w:proofErr w:type="gramStart"/>
-      <w:r>
-        <w:t>textit</w:t>
-      </w:r>
-      <w:proofErr w:type="spellEnd"/>
-      <w:r>
-        <w:t>{</w:t>
-      </w:r>
-      <w:proofErr w:type="gramEnd"/>
-      <w:r>
-        <w:t xml:space="preserve">Statistical Process Monitoring} module that </w:t>
+        <w:t xml:space="preserve">Unfortunately, differential privacy may not be the solution for every DCS since data points must be manipulated to gain privacy. While this trade-off is controlled by the privacy budget $\epsilon$, not all industries may be able to cope with the loss. For example, in Emerson's DeltaV operation there is the \textit{Statistical Process Monitoring} module that </w:t>
       </w:r>
       <w:r>
         <w:lastRenderedPageBreak/>
@@ -5452,15 +5266,7 @@
         <w:ind w:firstLine="576"/>
       </w:pPr>
       <w:r>
-        <w:t xml:space="preserve">Also, current research for differential privacy have various attack models for the various ways of adding noise via a randomized noise mechanism. </w:t>
-      </w:r>
-      <w:proofErr w:type="gramStart"/>
-      <w:r>
-        <w:t>Specifically</w:t>
-      </w:r>
-      <w:proofErr w:type="gramEnd"/>
-      <w:r>
-        <w:t xml:space="preserve"> to DCS contexts, \cite{giraldo_2017_littlemoremath} provides an attack model in which an adversary can manipulate a differential private DCS by injecting false data while having the same probability as triggering a false alarm. Under these conditions, integrity and privacy of data becomes disrupted in the system and result in an overall loss in stable state of the DCS.  </w:t>
+        <w:t xml:space="preserve">Also, current research for differential privacy have various attack models for the various ways of adding noise via a randomized noise mechanism. Specifically to DCS contexts, \cite{giraldo_2017_littlemoremath} provides an attack model in which an adversary can manipulate a differential private DCS by injecting false data while having the same probability as triggering a false alarm. Under these conditions, integrity and privacy of data becomes disrupted in the system and result in an overall loss in stable state of the DCS.  </w:t>
       </w:r>
     </w:p>
     <w:p>
@@ -5625,17 +5431,7 @@
         <w:ind w:firstLine="432"/>
       </w:pPr>
       <w:r>
-        <w:t>From the above technological solutions, we integrate potential recommendations for current standards to adopt mechanics to protect privacy in Table \ref{</w:t>
-      </w:r>
-      <w:proofErr w:type="spellStart"/>
-      <w:proofErr w:type="gramStart"/>
-      <w:r>
-        <w:t>table:tableofrecommendations</w:t>
-      </w:r>
-      <w:proofErr w:type="spellEnd"/>
-      <w:proofErr w:type="gramEnd"/>
-      <w:r>
-        <w:t xml:space="preserve">}. We assume that the technology solutions created in the future will be tolerable enough to provide privacy to most DCS.  </w:t>
+        <w:t xml:space="preserve">From the above technological solutions, we integrate potential recommendations for current standards to adopt mechanics to protect privacy in Table \ref{table:tableofrecommendations}. We assume that the technology solutions created in the future will be tolerable enough to provide privacy to most DCS.  </w:t>
       </w:r>
     </w:p>
     <w:p>
@@ -5643,45 +5439,25 @@
         <w:ind w:firstLine="432"/>
       </w:pPr>
       <w:r>
-        <w:t>For reading Table \ref{</w:t>
-      </w:r>
-      <w:proofErr w:type="spellStart"/>
-      <w:proofErr w:type="gramStart"/>
-      <w:r>
-        <w:t>table:tableofrecommendations</w:t>
-      </w:r>
-      <w:proofErr w:type="spellEnd"/>
-      <w:proofErr w:type="gramEnd"/>
-      <w:r>
-        <w:t>}, 'must' is a requirement and 'should' is a recommendation as in IEEE standards.</w:t>
-      </w:r>
-      <w:bookmarkStart w:id="22" w:name="_GoBack"/>
+        <w:t>For reading Table \ref{table:tableofrecommendations}, 'must' is a requirement and 'should' is a recommendation as in IEEE standards.</w:t>
+      </w:r>
+    </w:p>
+    <w:p>
+      <w:pPr>
+        <w:pStyle w:val="Heading2"/>
+      </w:pPr>
+      <w:bookmarkStart w:id="22" w:name="_Toc13737263"/>
+      <w:r>
+        <w:t>Recommendations for Standards</w:t>
+      </w:r>
       <w:bookmarkEnd w:id="22"/>
     </w:p>
     <w:p>
       <w:pPr>
-        <w:pStyle w:val="Heading2"/>
-      </w:pPr>
-      <w:bookmarkStart w:id="23" w:name="_Toc13737263"/>
-      <w:r>
-        <w:t>Recommendations for Standards</w:t>
-      </w:r>
-      <w:bookmarkEnd w:id="23"/>
-    </w:p>
-    <w:p>
-      <w:pPr>
         <w:ind w:firstLine="576"/>
       </w:pPr>
       <w:r>
-        <w:t xml:space="preserve">Of the given standards, there are two to be ignored entirely ---IEC 62443/ISA 99 and ISA 88. While these standards are still being updated, they consider mainly the policy side specified in the </w:t>
-      </w:r>
-      <w:proofErr w:type="spellStart"/>
-      <w:r>
-        <w:t>McCumber</w:t>
-      </w:r>
-      <w:proofErr w:type="spellEnd"/>
-      <w:r>
-        <w:t xml:space="preserve"> Cube and thus will only include security considerations via policy means. Including protections for security and privacy for these two standards means the implementation of training programs, workforces, and groups that need to be backwards compatible for plants conforming to the original standard. Since the workforce for enforcing security is still in development and the privacy aspects not addressed, recommendations to these standards can only be done after research in both areas come to conclusions of best practices.</w:t>
+        <w:t>Of the given standards, there are two to be ignored entirely ---IEC 62443/ISA 99 and ISA 88. While these standards are still being updated, they consider mainly the policy side specified in the McCumber Cube and thus will only include security considerations via policy means. Including protections for security and privacy for these two standards means the implementation of training programs, workforces, and groups that need to be backwards compatible for plants conforming to the original standard. Since the workforce for enforcing security is still in development and the privacy aspects not addressed, recommendations to these standards can only be done after research in both areas come to conclusions of best practices.</w:t>
       </w:r>
     </w:p>
     <w:p>
@@ -5689,23 +5465,36 @@
         <w:pStyle w:val="Caption"/>
         <w:keepNext/>
       </w:pPr>
-      <w:bookmarkStart w:id="24" w:name="_Toc13737205"/>
+      <w:bookmarkStart w:id="23" w:name="_Toc13737205"/>
       <w:r>
         <w:lastRenderedPageBreak/>
         <w:t xml:space="preserve">Table </w:t>
       </w:r>
-      <w:fldSimple w:instr=" SEQ Table \* ARABIC ">
-        <w:r>
-          <w:rPr>
-            <w:noProof/>
-          </w:rPr>
-          <w:t>2</w:t>
-        </w:r>
-      </w:fldSimple>
+      <w:r>
+        <w:fldChar w:fldCharType="begin"/>
+      </w:r>
+      <w:r>
+        <w:instrText xml:space="preserve"> SEQ Table \* ARABIC </w:instrText>
+      </w:r>
+      <w:r>
+        <w:fldChar w:fldCharType="separate"/>
+      </w:r>
+      <w:r>
+        <w:rPr>
+          <w:noProof/>
+        </w:rPr>
+        <w:t>2</w:t>
+      </w:r>
+      <w:r>
+        <w:rPr>
+          <w:noProof/>
+        </w:rPr>
+        <w:fldChar w:fldCharType="end"/>
+      </w:r>
       <w:r>
         <w:t xml:space="preserve"> Recommendations of Privacy for DCS Standards</w:t>
       </w:r>
-      <w:bookmarkEnd w:id="24"/>
+      <w:bookmarkEnd w:id="23"/>
     </w:p>
     <w:p>
       <w:pPr>
@@ -5775,26 +5564,18 @@
       <w:pPr>
         <w:pStyle w:val="Heading2"/>
       </w:pPr>
-      <w:bookmarkStart w:id="25" w:name="_Toc13737264"/>
+      <w:bookmarkStart w:id="24" w:name="_Toc13737264"/>
       <w:r>
         <w:t>Privacy Use Cases</w:t>
       </w:r>
-      <w:bookmarkEnd w:id="25"/>
+      <w:bookmarkEnd w:id="24"/>
     </w:p>
     <w:p>
       <w:pPr>
         <w:ind w:firstLine="576"/>
       </w:pPr>
       <w:r>
-        <w:t xml:space="preserve">As identified by other standards such as NISTIR 7268, use cases play a pivotal role to attaining a possible scenario where technology </w:t>
-      </w:r>
-      <w:proofErr w:type="gramStart"/>
-      <w:r>
-        <w:t>can be seen as</w:t>
-      </w:r>
-      <w:proofErr w:type="gramEnd"/>
-      <w:r>
-        <w:t xml:space="preserve"> necessarily integrated factor. As such, we have identified some possible scenarios in which privacy can protect against adversary models exploiting control security faults or data privacy.</w:t>
+        <w:t>As identified by other standards such as NISTIR 7268, use cases play a pivotal role to attaining a possible scenario where technology can be seen as necessarily integrated factor. As such, we have identified some possible scenarios in which privacy can protect against adversary models exploiting control security faults or data privacy.</w:t>
       </w:r>
     </w:p>
     <w:p>
@@ -6019,7 +5800,7 @@
           <w:szCs w:val="24"/>
         </w:rPr>
       </w:pPr>
-      <w:bookmarkStart w:id="26" w:name="_Toc13737265"/>
+      <w:bookmarkStart w:id="25" w:name="_Toc13737265"/>
       <w:r>
         <w:rPr>
           <w:szCs w:val="24"/>
@@ -6027,7 +5808,7 @@
         <w:lastRenderedPageBreak/>
         <w:t>conclusion</w:t>
       </w:r>
-      <w:bookmarkEnd w:id="26"/>
+      <w:bookmarkEnd w:id="25"/>
     </w:p>
     <w:p>
       <w:pPr>
@@ -6048,21 +5829,7 @@
         <w:rPr>
           <w:szCs w:val="24"/>
         </w:rPr>
-        <w:t xml:space="preserve">In this paper, we discussed the role of privacy within DCS, examined the various standards that provided DCS security, and recommended privacy protections that can be implemented </w:t>
-      </w:r>
-      <w:proofErr w:type="gramStart"/>
-      <w:r>
-        <w:rPr>
-          <w:szCs w:val="24"/>
-        </w:rPr>
-        <w:t>through the use of</w:t>
-      </w:r>
-      <w:proofErr w:type="gramEnd"/>
-      <w:r>
-        <w:rPr>
-          <w:szCs w:val="24"/>
-        </w:rPr>
-        <w:t xml:space="preserve"> current research. By calling back to the original paper where security controls were discussed for security, we were able to glean information to be used in the discussion of creating a framework of privacy as well. We also explained the drawbacks each privacy-preserving technology had and the potential fixes that will be available for future standards. For the DCS standards, we propose these amendments that are acceptable to the other two sides of protecting DCS plants and compatible with current specifications.</w:t>
+        <w:t>In this paper, we discussed the role of privacy within DCS, examined the various standards that provided DCS security, and recommended privacy protections that can be implemented through the use of current research. By calling back to the original paper where security controls were discussed for security, we were able to glean information to be used in the discussion of creating a framework of privacy as well. We also explained the drawbacks each privacy-preserving technology had and the potential fixes that will be available for future standards. For the DCS standards, we propose these amendments that are acceptable to the other two sides of protecting DCS plants and compatible with current specifications.</w:t>
       </w:r>
     </w:p>
     <w:p>
@@ -6179,7 +5946,7 @@
           <w:szCs w:val="24"/>
         </w:rPr>
       </w:pPr>
-      <w:bookmarkStart w:id="27" w:name="_Toc13737266"/>
+      <w:bookmarkStart w:id="26" w:name="_Toc13737266"/>
       <w:r>
         <w:rPr>
           <w:szCs w:val="24"/>
@@ -6187,22 +5954,23 @@
         <w:lastRenderedPageBreak/>
         <w:t>REFERENCES</w:t>
       </w:r>
-      <w:bookmarkEnd w:id="27"/>
+      <w:bookmarkEnd w:id="26"/>
     </w:p>
     <w:sdt>
       <w:sdtPr>
+        <w:rPr>
+          <w:rFonts w:eastAsia="Calibri"/>
+          <w:b w:val="0"/>
+          <w:bCs w:val="0"/>
+          <w:caps w:val="0"/>
+        </w:rPr>
         <w:id w:val="-1409617848"/>
         <w:docPartObj>
           <w:docPartGallery w:val="Bibliographies"/>
           <w:docPartUnique/>
         </w:docPartObj>
       </w:sdtPr>
-      <w:sdtEndPr>
-        <w:rPr>
-          <w:rFonts w:eastAsia="Calibri"/>
-          <w:caps w:val="0"/>
-        </w:rPr>
-      </w:sdtEndPr>
+      <w:sdtEndPr/>
       <w:sdtContent>
         <w:p>
           <w:pPr>
@@ -10299,7 +10067,7 @@
 </file>
 
 <file path=customXml/itemProps2.xml><?xml version="1.0" encoding="utf-8"?>
-<ds:datastoreItem xmlns:ds="http://schemas.openxmlformats.org/officeDocument/2006/customXml" ds:itemID="{E6F4D77D-F3D9-4228-9977-ACB88DE9D201}">
+<ds:datastoreItem xmlns:ds="http://schemas.openxmlformats.org/officeDocument/2006/customXml" ds:itemID="{3DFA5191-FBDD-43C6-B085-320F4BBEEA9E}">
   <ds:schemaRefs>
     <ds:schemaRef ds:uri="http://schemas.openxmlformats.org/officeDocument/2006/bibliography"/>
   </ds:schemaRefs>

</xml_diff>